<commit_message>
GDD + Apunts (mecàniques)
</commit_message>
<xml_diff>
--- a/GDD/GDD2.0.docx
+++ b/GDD/GDD2.0.docx
@@ -1083,15 +1083,15 @@
     <w:p>
       <w:pPr>
         <w:rPr>
-          <w:rStyle w:val="4"/>
-          <w:rFonts w:ascii="Arial" w:hAnsi="Arial" w:cs="Arial"/>
-          <w:sz w:val="24"/>
-          <w:szCs w:val="24"/>
-        </w:rPr>
-      </w:pPr>
-      <w:r>
-        <w:rPr>
-          <w:rStyle w:val="4"/>
+          <w:rStyle w:val="5"/>
+          <w:rFonts w:ascii="Arial" w:hAnsi="Arial" w:cs="Arial"/>
+          <w:sz w:val="24"/>
+          <w:szCs w:val="24"/>
+        </w:rPr>
+      </w:pPr>
+      <w:r>
+        <w:rPr>
+          <w:rStyle w:val="5"/>
           <w:rFonts w:ascii="Arial" w:hAnsi="Arial" w:cs="Arial"/>
           <w:sz w:val="24"/>
           <w:szCs w:val="24"/>
@@ -1387,7 +1387,7 @@
       </w:r>
       <w:r>
         <w:rPr>
-          <w:rStyle w:val="3"/>
+          <w:rStyle w:val="4"/>
           <w:rFonts w:ascii="Arial" w:hAnsi="Arial" w:cs="Arial"/>
           <w:sz w:val="24"/>
           <w:szCs w:val="24"/>
@@ -2039,10 +2039,21 @@
           <w:szCs w:val="24"/>
           <w:lang w:val="ca-ES"/>
         </w:rPr>
-        <w:t>Ubicat en una dimensió alternativa desconeguda, Paranoia Etèrea es un camp de batalla amb voluntat pròpia que existeix des de fa milions d’anys. Invoca a aquells que considera els millors guerrers per a que lluitin en cruentes batalles únicament pel seu propi entreteniment.</w:t>
+        <w:t>Ubicat en una dimensió alternativa desconeguda, Paranoia Etèrea es un camp de batalla amb voluntat pròpia que existeix des de fa milions d’anys enmig del no res</w:t>
       </w:r>
       <w:bookmarkStart w:id="0" w:name="_GoBack"/>
       <w:bookmarkEnd w:id="0"/>
+      <w:r>
+        <w:rPr>
+          <w:rFonts w:hint="default" w:ascii="Arial" w:hAnsi="Arial" w:cs="Arial"/>
+          <w:b w:val="0"/>
+          <w:bCs w:val="0"/>
+          <w:sz w:val="24"/>
+          <w:szCs w:val="24"/>
+          <w:lang w:val="ca-ES"/>
+        </w:rPr>
+        <w:t>. Invoca a aquells que considera els millors guerrers per a que lluitin en cruentes batalles únicament pel seu propi entreteniment.</w:t>
+      </w:r>
     </w:p>
     <w:p>
       <w:pPr>
@@ -2290,7 +2301,7 @@
     <w:unhideWhenUsed/>
     <w:uiPriority w:val="1"/>
   </w:style>
-  <w:style w:type="table" w:default="1" w:styleId="5">
+  <w:style w:type="table" w:default="1" w:styleId="6">
     <w:name w:val="Normal Table"/>
     <w:semiHidden/>
     <w:unhideWhenUsed/>
@@ -2321,6 +2332,17 @@
     </w:rPr>
   </w:style>
   <w:style w:type="character" w:styleId="4">
+    <w:name w:val="FollowedHyperlink"/>
+    <w:basedOn w:val="2"/>
+    <w:semiHidden/>
+    <w:unhideWhenUsed/>
+    <w:uiPriority w:val="99"/>
+    <w:rPr>
+      <w:color w:val="800080"/>
+      <w:u w:val="single"/>
+    </w:rPr>
+  </w:style>
+  <w:style w:type="character" w:styleId="5">
     <w:name w:val="Strong"/>
     <w:basedOn w:val="2"/>
     <w:qFormat/>
@@ -2330,7 +2352,7 @@
       <w:bCs/>
     </w:rPr>
   </w:style>
-  <w:style w:type="character" w:customStyle="1" w:styleId="6">
+  <w:style w:type="character" w:customStyle="1" w:styleId="7">
     <w:name w:val="Unresolved Mention"/>
     <w:basedOn w:val="2"/>
     <w:semiHidden/>

</xml_diff>